<commit_message>
Se agregaron prototipos CU09, CU17, y se modicico el CU17
</commit_message>
<xml_diff>
--- a/Casos de Uso/CU17-Modificar datos de contacto .docx
+++ b/Casos de Uso/CU17-Modificar datos de contacto .docx
@@ -419,211 +419,209 @@
                 <w:rFonts w:ascii="Arial" w:hAnsi="Arial" w:cs="Arial"/>
                 <w:sz w:val="24"/>
               </w:rPr>
-              <w:t>ESTUDIANTE; teléfono, e-mail, apellido materno, matricula y datos de contacto; nombre y teléfono</w:t>
-            </w:r>
-            <w:r>
-              <w:rPr>
-                <w:rFonts w:ascii="Arial" w:hAnsi="Arial" w:cs="Arial"/>
-                <w:sz w:val="24"/>
-              </w:rPr>
-              <w:t xml:space="preserve">, recuperado de la base de </w:t>
-            </w:r>
-            <w:proofErr w:type="gramStart"/>
-            <w:r>
-              <w:rPr>
-                <w:rFonts w:ascii="Arial" w:hAnsi="Arial" w:cs="Arial"/>
-                <w:sz w:val="24"/>
-              </w:rPr>
-              <w:t>datos</w:t>
-            </w:r>
-            <w:r>
-              <w:rPr>
-                <w:rFonts w:ascii="Arial" w:hAnsi="Arial" w:cs="Arial"/>
-                <w:sz w:val="24"/>
-              </w:rPr>
-              <w:t>.</w:t>
-            </w:r>
-            <w:r>
-              <w:rPr>
-                <w:rFonts w:ascii="Arial" w:hAnsi="Arial" w:cs="Arial"/>
-                <w:sz w:val="24"/>
-              </w:rPr>
-              <w:t>(</w:t>
-            </w:r>
-            <w:proofErr w:type="gramEnd"/>
-            <w:r>
-              <w:rPr>
-                <w:rFonts w:ascii="Arial" w:hAnsi="Arial" w:cs="Arial"/>
-                <w:sz w:val="24"/>
-              </w:rPr>
-              <w:t xml:space="preserve">EX01) </w:t>
-            </w:r>
-          </w:p>
-          <w:p>
-            <w:pPr>
-              <w:rPr>
-                <w:rFonts w:ascii="Arial" w:hAnsi="Arial" w:cs="Arial"/>
-                <w:i/>
-                <w:sz w:val="24"/>
-              </w:rPr>
-            </w:pPr>
-            <w:r>
-              <w:rPr>
-                <w:rFonts w:ascii="Arial" w:hAnsi="Arial" w:cs="Arial"/>
-                <w:sz w:val="24"/>
-              </w:rPr>
-              <w:t xml:space="preserve">2.- El estudiante </w:t>
-            </w:r>
-            <w:r>
-              <w:rPr>
-                <w:rFonts w:ascii="Arial" w:hAnsi="Arial" w:cs="Arial"/>
-                <w:sz w:val="24"/>
-              </w:rPr>
-              <w:t>modifica</w:t>
-            </w:r>
-            <w:r>
-              <w:rPr>
-                <w:rFonts w:ascii="Arial" w:hAnsi="Arial" w:cs="Arial"/>
-                <w:sz w:val="24"/>
-              </w:rPr>
-              <w:t xml:space="preserve"> los datos correspondientes y da </w:t>
-            </w:r>
-            <w:proofErr w:type="spellStart"/>
-            <w:r>
-              <w:rPr>
-                <w:rFonts w:ascii="Arial" w:hAnsi="Arial" w:cs="Arial"/>
-                <w:sz w:val="24"/>
-              </w:rPr>
-              <w:t>click</w:t>
-            </w:r>
-            <w:proofErr w:type="spellEnd"/>
-            <w:r>
-              <w:rPr>
-                <w:rFonts w:ascii="Arial" w:hAnsi="Arial" w:cs="Arial"/>
-                <w:sz w:val="24"/>
-              </w:rPr>
-              <w:t xml:space="preserve"> en el botón “</w:t>
-            </w:r>
-            <w:r>
-              <w:rPr>
-                <w:rFonts w:ascii="Arial" w:hAnsi="Arial" w:cs="Arial"/>
-                <w:sz w:val="24"/>
-              </w:rPr>
-              <w:t>Guardar”.</w:t>
-            </w:r>
-            <w:r>
-              <w:rPr>
-                <w:rFonts w:ascii="Arial" w:hAnsi="Arial" w:cs="Arial"/>
-                <w:sz w:val="24"/>
-              </w:rPr>
-              <w:t xml:space="preserve">  </w:t>
-            </w:r>
-            <w:r>
-              <w:rPr>
-                <w:rFonts w:ascii="Arial" w:hAnsi="Arial" w:cs="Arial"/>
-                <w:i/>
-                <w:sz w:val="24"/>
-              </w:rPr>
-              <w:t>(2a)</w:t>
-            </w:r>
-          </w:p>
-          <w:p>
-            <w:pPr>
-              <w:rPr>
-                <w:rFonts w:ascii="Arial" w:hAnsi="Arial" w:cs="Arial"/>
-                <w:sz w:val="24"/>
-              </w:rPr>
-            </w:pPr>
-            <w:r>
-              <w:rPr>
-                <w:rFonts w:ascii="Arial" w:hAnsi="Arial" w:cs="Arial"/>
-                <w:sz w:val="24"/>
-              </w:rPr>
-              <w:t xml:space="preserve">3.- El sistema valida que los tipos de datos sean correctos, que se hayan llenado todos los campos y muestra </w:t>
-            </w:r>
-            <w:r>
-              <w:rPr>
-                <w:rFonts w:ascii="Arial" w:hAnsi="Arial" w:cs="Arial"/>
-                <w:sz w:val="24"/>
-              </w:rPr>
-              <w:t xml:space="preserve">una ventana emergente de confirmación. </w:t>
-            </w:r>
-          </w:p>
-          <w:p>
-            <w:pPr>
-              <w:rPr>
-                <w:rFonts w:ascii="Arial" w:hAnsi="Arial" w:cs="Arial"/>
-                <w:sz w:val="24"/>
-              </w:rPr>
-            </w:pPr>
-            <w:r>
-              <w:rPr>
-                <w:rFonts w:ascii="Arial" w:hAnsi="Arial" w:cs="Arial"/>
-                <w:sz w:val="24"/>
-              </w:rPr>
-              <w:t xml:space="preserve">4.- El estudiante </w:t>
-            </w:r>
-            <w:r>
-              <w:rPr>
-                <w:rFonts w:ascii="Arial" w:hAnsi="Arial" w:cs="Arial"/>
-                <w:sz w:val="24"/>
-              </w:rPr>
-              <w:t>confirma la operación y los cambios. (4a)</w:t>
-            </w:r>
-          </w:p>
-          <w:p>
-            <w:pPr>
-              <w:rPr>
-                <w:rFonts w:ascii="Arial" w:hAnsi="Arial" w:cs="Arial"/>
-                <w:sz w:val="24"/>
-              </w:rPr>
-            </w:pPr>
-            <w:r>
-              <w:rPr>
-                <w:rFonts w:ascii="Arial" w:hAnsi="Arial" w:cs="Arial"/>
-                <w:sz w:val="24"/>
-              </w:rPr>
-              <w:t>5</w:t>
-            </w:r>
-            <w:r>
-              <w:rPr>
-                <w:rFonts w:ascii="Arial" w:hAnsi="Arial" w:cs="Arial"/>
-                <w:sz w:val="24"/>
-              </w:rPr>
-              <w:t>. El sistema guarda los datos de</w:t>
-            </w:r>
-            <w:r>
-              <w:rPr>
-                <w:rFonts w:ascii="Arial" w:hAnsi="Arial" w:cs="Arial"/>
-                <w:sz w:val="24"/>
-              </w:rPr>
-              <w:t xml:space="preserve"> contacto del</w:t>
-            </w:r>
-            <w:r>
-              <w:rPr>
-                <w:rFonts w:ascii="Arial" w:hAnsi="Arial" w:cs="Arial"/>
-                <w:sz w:val="24"/>
-              </w:rPr>
-              <w:t xml:space="preserve"> ESTUDIANTE en la BD.</w:t>
-            </w:r>
-          </w:p>
-          <w:p>
-            <w:pPr>
-              <w:rPr>
-                <w:rFonts w:ascii="Arial" w:eastAsia="Arial" w:hAnsi="Arial" w:cs="Arial"/>
-                <w:sz w:val="24"/>
-                <w:szCs w:val="24"/>
-              </w:rPr>
-            </w:pPr>
-            <w:r>
-              <w:rPr>
-                <w:rFonts w:ascii="Arial" w:hAnsi="Arial" w:cs="Arial"/>
-                <w:sz w:val="24"/>
-              </w:rPr>
-              <w:t>6. Fin del caso de uso.</w:t>
+              <w:t>ESTUDIANTE</w:t>
+            </w:r>
+            <w:r>
+              <w:rPr>
+                <w:rFonts w:ascii="Arial" w:hAnsi="Arial" w:cs="Arial"/>
+                <w:sz w:val="24"/>
+              </w:rPr>
+              <w:t xml:space="preserve"> que está registrado en el sistema actualmente</w:t>
             </w:r>
             <w:bookmarkStart w:id="0" w:name="_GoBack"/>
             <w:bookmarkEnd w:id="0"/>
+            <w:r>
+              <w:rPr>
+                <w:rFonts w:ascii="Arial" w:hAnsi="Arial" w:cs="Arial"/>
+                <w:sz w:val="24"/>
+              </w:rPr>
+              <w:t>; teléfono, e-mail, apellido materno, matricula y datos de contacto; nombre y teléfono</w:t>
+            </w:r>
+            <w:r>
+              <w:rPr>
+                <w:rFonts w:ascii="Arial" w:hAnsi="Arial" w:cs="Arial"/>
+                <w:sz w:val="24"/>
+              </w:rPr>
+              <w:t>, recuperado de la base de datos</w:t>
+            </w:r>
+            <w:r>
+              <w:rPr>
+                <w:rFonts w:ascii="Arial" w:hAnsi="Arial" w:cs="Arial"/>
+                <w:sz w:val="24"/>
+              </w:rPr>
+              <w:t>.</w:t>
+            </w:r>
+            <w:r>
+              <w:rPr>
+                <w:rFonts w:ascii="Arial" w:hAnsi="Arial" w:cs="Arial"/>
+                <w:sz w:val="24"/>
+              </w:rPr>
+              <w:t xml:space="preserve">(EX01) </w:t>
+            </w:r>
+          </w:p>
+          <w:p>
+            <w:pPr>
+              <w:rPr>
+                <w:rFonts w:ascii="Arial" w:hAnsi="Arial" w:cs="Arial"/>
+                <w:i/>
+                <w:sz w:val="24"/>
+              </w:rPr>
+            </w:pPr>
+            <w:r>
+              <w:rPr>
+                <w:rFonts w:ascii="Arial" w:hAnsi="Arial" w:cs="Arial"/>
+                <w:sz w:val="24"/>
+              </w:rPr>
+              <w:t xml:space="preserve">2.- El estudiante </w:t>
+            </w:r>
+            <w:r>
+              <w:rPr>
+                <w:rFonts w:ascii="Arial" w:hAnsi="Arial" w:cs="Arial"/>
+                <w:sz w:val="24"/>
+              </w:rPr>
+              <w:t>modifica</w:t>
+            </w:r>
+            <w:r>
+              <w:rPr>
+                <w:rFonts w:ascii="Arial" w:hAnsi="Arial" w:cs="Arial"/>
+                <w:sz w:val="24"/>
+              </w:rPr>
+              <w:t xml:space="preserve"> los datos correspondientes y da </w:t>
+            </w:r>
+            <w:proofErr w:type="spellStart"/>
+            <w:r>
+              <w:rPr>
+                <w:rFonts w:ascii="Arial" w:hAnsi="Arial" w:cs="Arial"/>
+                <w:sz w:val="24"/>
+              </w:rPr>
+              <w:t>click</w:t>
+            </w:r>
+            <w:proofErr w:type="spellEnd"/>
+            <w:r>
+              <w:rPr>
+                <w:rFonts w:ascii="Arial" w:hAnsi="Arial" w:cs="Arial"/>
+                <w:sz w:val="24"/>
+              </w:rPr>
+              <w:t xml:space="preserve"> en el botón “</w:t>
+            </w:r>
+            <w:r>
+              <w:rPr>
+                <w:rFonts w:ascii="Arial" w:hAnsi="Arial" w:cs="Arial"/>
+                <w:sz w:val="24"/>
+              </w:rPr>
+              <w:t>Guardar”.</w:t>
+            </w:r>
+            <w:r>
+              <w:rPr>
+                <w:rFonts w:ascii="Arial" w:hAnsi="Arial" w:cs="Arial"/>
+                <w:sz w:val="24"/>
+              </w:rPr>
+              <w:t xml:space="preserve">  </w:t>
+            </w:r>
+            <w:r>
+              <w:rPr>
+                <w:rFonts w:ascii="Arial" w:hAnsi="Arial" w:cs="Arial"/>
+                <w:i/>
+                <w:sz w:val="24"/>
+              </w:rPr>
+              <w:t>(2a)</w:t>
+            </w:r>
+          </w:p>
+          <w:p>
+            <w:pPr>
+              <w:rPr>
+                <w:rFonts w:ascii="Arial" w:hAnsi="Arial" w:cs="Arial"/>
+                <w:sz w:val="24"/>
+              </w:rPr>
+            </w:pPr>
+            <w:r>
+              <w:rPr>
+                <w:rFonts w:ascii="Arial" w:hAnsi="Arial" w:cs="Arial"/>
+                <w:sz w:val="24"/>
+              </w:rPr>
+              <w:t xml:space="preserve">3.- El sistema valida que los tipos de datos sean correctos, que se hayan llenado todos los campos y muestra </w:t>
+            </w:r>
+            <w:r>
+              <w:rPr>
+                <w:rFonts w:ascii="Arial" w:hAnsi="Arial" w:cs="Arial"/>
+                <w:sz w:val="24"/>
+              </w:rPr>
+              <w:t xml:space="preserve">una ventana emergente de confirmación. </w:t>
+            </w:r>
+          </w:p>
+          <w:p>
+            <w:pPr>
+              <w:rPr>
+                <w:rFonts w:ascii="Arial" w:hAnsi="Arial" w:cs="Arial"/>
+                <w:sz w:val="24"/>
+              </w:rPr>
+            </w:pPr>
+            <w:r>
+              <w:rPr>
+                <w:rFonts w:ascii="Arial" w:hAnsi="Arial" w:cs="Arial"/>
+                <w:sz w:val="24"/>
+              </w:rPr>
+              <w:t xml:space="preserve">4.- El estudiante </w:t>
+            </w:r>
+            <w:r>
+              <w:rPr>
+                <w:rFonts w:ascii="Arial" w:hAnsi="Arial" w:cs="Arial"/>
+                <w:sz w:val="24"/>
+              </w:rPr>
+              <w:t>confirma la operación y los cambios. (4a)</w:t>
+            </w:r>
+          </w:p>
+          <w:p>
+            <w:pPr>
+              <w:rPr>
+                <w:rFonts w:ascii="Arial" w:hAnsi="Arial" w:cs="Arial"/>
+                <w:sz w:val="24"/>
+              </w:rPr>
+            </w:pPr>
+            <w:r>
+              <w:rPr>
+                <w:rFonts w:ascii="Arial" w:hAnsi="Arial" w:cs="Arial"/>
+                <w:sz w:val="24"/>
+              </w:rPr>
+              <w:t>5</w:t>
+            </w:r>
+            <w:r>
+              <w:rPr>
+                <w:rFonts w:ascii="Arial" w:hAnsi="Arial" w:cs="Arial"/>
+                <w:sz w:val="24"/>
+              </w:rPr>
+              <w:t>. El sistema guarda los datos de</w:t>
+            </w:r>
+            <w:r>
+              <w:rPr>
+                <w:rFonts w:ascii="Arial" w:hAnsi="Arial" w:cs="Arial"/>
+                <w:sz w:val="24"/>
+              </w:rPr>
+              <w:t xml:space="preserve"> contacto del</w:t>
+            </w:r>
+            <w:r>
+              <w:rPr>
+                <w:rFonts w:ascii="Arial" w:hAnsi="Arial" w:cs="Arial"/>
+                <w:sz w:val="24"/>
+              </w:rPr>
+              <w:t xml:space="preserve"> ESTUDIANTE en la BD.</w:t>
+            </w:r>
+          </w:p>
+          <w:p>
+            <w:pPr>
+              <w:rPr>
+                <w:rFonts w:ascii="Arial" w:eastAsia="Arial" w:hAnsi="Arial" w:cs="Arial"/>
+                <w:sz w:val="24"/>
+                <w:szCs w:val="24"/>
+              </w:rPr>
+            </w:pPr>
+            <w:r>
+              <w:rPr>
+                <w:rFonts w:ascii="Arial" w:hAnsi="Arial" w:cs="Arial"/>
+                <w:sz w:val="24"/>
+              </w:rPr>
+              <w:t>6. Fin del caso de uso.</w:t>
+            </w:r>
           </w:p>
         </w:tc>
       </w:tr>
@@ -865,7 +863,6 @@
                 <w:szCs w:val="24"/>
               </w:rPr>
             </w:pPr>
-            <w:proofErr w:type="spellStart"/>
             <w:r>
               <w:rPr>
                 <w:rFonts w:ascii="Arial" w:eastAsia="Arial" w:hAnsi="Arial" w:cs="Arial"/>
@@ -874,7 +871,6 @@
               </w:rPr>
               <w:t>Postcondición</w:t>
             </w:r>
-            <w:proofErr w:type="spellEnd"/>
           </w:p>
         </w:tc>
         <w:tc>
@@ -1611,9 +1607,7 @@
       <w:tblStyleRowBandSize w:val="1"/>
       <w:tblStyleColBandSize w:val="1"/>
       <w:tblCellMar>
-        <w:top w:w="0" w:type="dxa"/>
         <w:left w:w="108" w:type="dxa"/>
-        <w:bottom w:w="0" w:type="dxa"/>
         <w:right w:w="108" w:type="dxa"/>
       </w:tblCellMar>
     </w:tblPr>

</xml_diff>